<commit_message>
Fix in phu luc quyet dinh mua truc tiep
</commit_message>
<xml_diff>
--- a/src/main/resources/reports/PL_QD_MUA_TT.docx
+++ b/src/main/resources/reports/PL_QD_MUA_TT.docx
@@ -778,12 +778,12 @@
         <w:tblLook w:val="01E0" w:firstRow="1" w:lastRow="1" w:firstColumn="1" w:lastColumn="1" w:noHBand="0" w:noVBand="0"/>
       </w:tblPr>
       <w:tblGrid>
-        <w:gridCol w:w="2143"/>
-        <w:gridCol w:w="1341"/>
-        <w:gridCol w:w="1123"/>
-        <w:gridCol w:w="1124"/>
-        <w:gridCol w:w="1127"/>
-        <w:gridCol w:w="1127"/>
+        <w:gridCol w:w="984"/>
+        <w:gridCol w:w="1279"/>
+        <w:gridCol w:w="1434"/>
+        <w:gridCol w:w="1420"/>
+        <w:gridCol w:w="1304"/>
+        <w:gridCol w:w="1564"/>
       </w:tblGrid>
       <w:tr>
         <w:trPr>
@@ -791,7 +791,7 @@
         </w:trPr>
         <w:tc>
           <w:tcPr>
-            <w:tcW w:w="1341" w:type="pct"/>
+            <w:tcW w:w="770" w:type="pct"/>
             <w:vAlign w:val="center"/>
           </w:tcPr>
           <w:p>
@@ -832,7 +832,7 @@
         </w:tc>
         <w:tc>
           <w:tcPr>
-            <w:tcW w:w="840" w:type="pct"/>
+            <w:tcW w:w="954" w:type="pct"/>
           </w:tcPr>
           <w:p>
             <w:pPr>
@@ -859,7 +859,7 @@
         </w:tc>
         <w:tc>
           <w:tcPr>
-            <w:tcW w:w="703" w:type="pct"/>
+            <w:tcW w:w="817" w:type="pct"/>
           </w:tcPr>
           <w:p>
             <w:pPr>
@@ -886,7 +886,7 @@
         </w:tc>
         <w:tc>
           <w:tcPr>
-            <w:tcW w:w="704" w:type="pct"/>
+            <w:tcW w:w="818" w:type="pct"/>
           </w:tcPr>
           <w:p>
             <w:pPr>
@@ -913,7 +913,7 @@
         </w:tc>
         <w:tc>
           <w:tcPr>
-            <w:tcW w:w="706" w:type="pct"/>
+            <w:tcW w:w="820" w:type="pct"/>
           </w:tcPr>
           <w:p>
             <w:pPr>
@@ -940,7 +940,7 @@
         </w:tc>
         <w:tc>
           <w:tcPr>
-            <w:tcW w:w="706" w:type="pct"/>
+            <w:tcW w:w="820" w:type="pct"/>
             <w:vAlign w:val="center"/>
           </w:tcPr>
           <w:p>
@@ -973,7 +973,7 @@
         </w:trPr>
         <w:tc>
           <w:tcPr>
-            <w:tcW w:w="1341" w:type="pct"/>
+            <w:tcW w:w="770" w:type="pct"/>
             <w:vAlign w:val="center"/>
           </w:tcPr>
           <w:p>
@@ -995,22 +995,13 @@
                 <w:szCs w:val="26"/>
                 <w:lang w:val="nl-NL"/>
               </w:rPr>
-              <w:t>${tbAddRow:tb1</w:t>
-            </w:r>
-            <w:r>
-              <w:rPr>
-                <w:rFonts w:ascii="Times New Roman" w:hAnsi="Times New Roman"/>
-                <w:sz w:val="26"/>
-                <w:szCs w:val="26"/>
-                <w:lang w:val="nl-NL"/>
-              </w:rPr>
-              <w:t>}</w:t>
+              <w:t>${stt}</w:t>
             </w:r>
           </w:p>
         </w:tc>
         <w:tc>
           <w:tcPr>
-            <w:tcW w:w="840" w:type="pct"/>
+            <w:tcW w:w="954" w:type="pct"/>
           </w:tcPr>
           <w:p>
             <w:pPr>
@@ -1024,11 +1015,20 @@
                 <w:lang w:val="nl-NL"/>
               </w:rPr>
             </w:pPr>
+            <w:r>
+              <w:rPr>
+                <w:rFonts w:ascii="Times New Roman" w:hAnsi="Times New Roman"/>
+                <w:sz w:val="26"/>
+                <w:szCs w:val="26"/>
+                <w:lang w:val="nl-NL"/>
+              </w:rPr>
+              <w:t>${donvi}</w:t>
+            </w:r>
           </w:p>
         </w:tc>
         <w:tc>
           <w:tcPr>
-            <w:tcW w:w="703" w:type="pct"/>
+            <w:tcW w:w="817" w:type="pct"/>
           </w:tcPr>
           <w:p>
             <w:pPr>
@@ -1042,11 +1042,20 @@
                 <w:lang w:val="nl-NL"/>
               </w:rPr>
             </w:pPr>
+            <w:r>
+              <w:rPr>
+                <w:rFonts w:ascii="Times New Roman" w:hAnsi="Times New Roman"/>
+                <w:sz w:val="26"/>
+                <w:szCs w:val="26"/>
+                <w:lang w:val="nl-NL"/>
+              </w:rPr>
+              <w:t>${diadiem}</w:t>
+            </w:r>
           </w:p>
         </w:tc>
         <w:tc>
           <w:tcPr>
-            <w:tcW w:w="704" w:type="pct"/>
+            <w:tcW w:w="818" w:type="pct"/>
           </w:tcPr>
           <w:p>
             <w:pPr>
@@ -1060,11 +1069,20 @@
                 <w:lang w:val="nl-NL"/>
               </w:rPr>
             </w:pPr>
+            <w:r>
+              <w:rPr>
+                <w:rFonts w:ascii="Times New Roman" w:hAnsi="Times New Roman"/>
+                <w:sz w:val="26"/>
+                <w:szCs w:val="26"/>
+                <w:lang w:val="nl-NL"/>
+              </w:rPr>
+              <w:t>${soluong}</w:t>
+            </w:r>
           </w:p>
         </w:tc>
         <w:tc>
           <w:tcPr>
-            <w:tcW w:w="706" w:type="pct"/>
+            <w:tcW w:w="820" w:type="pct"/>
           </w:tcPr>
           <w:p>
             <w:pPr>
@@ -1078,11 +1096,20 @@
                 <w:lang w:val="nl-NL"/>
               </w:rPr>
             </w:pPr>
+            <w:r>
+              <w:rPr>
+                <w:rFonts w:ascii="Times New Roman" w:hAnsi="Times New Roman"/>
+                <w:sz w:val="26"/>
+                <w:szCs w:val="26"/>
+                <w:lang w:val="nl-NL"/>
+              </w:rPr>
+              <w:t>${dongia}</w:t>
+            </w:r>
           </w:p>
         </w:tc>
         <w:tc>
           <w:tcPr>
-            <w:tcW w:w="706" w:type="pct"/>
+            <w:tcW w:w="820" w:type="pct"/>
             <w:vAlign w:val="center"/>
           </w:tcPr>
           <w:p>
@@ -1097,6 +1124,15 @@
                 <w:lang w:val="nl-NL"/>
               </w:rPr>
             </w:pPr>
+            <w:r>
+              <w:rPr>
+                <w:rFonts w:ascii="Times New Roman" w:hAnsi="Times New Roman"/>
+                <w:sz w:val="26"/>
+                <w:szCs w:val="26"/>
+                <w:lang w:val="nl-NL"/>
+              </w:rPr>
+              <w:t>${thanhtien}</w:t>
+            </w:r>
           </w:p>
         </w:tc>
       </w:tr>

</xml_diff>